<commit_message>
Pause Menu & Hell Pun
Hell Pun YEAH!
</commit_message>
<xml_diff>
--- a/Story & Collection/Story/0. Eschatos.docx
+++ b/Story & Collection/Story/0. Eschatos.docx
@@ -8,9 +8,11 @@
       </w:r>
     </w:p>
     <w:p>
+      <w:proofErr w:type="spellStart"/>
       <w:r>
         <w:t>Eschatos</w:t>
       </w:r>
+      <w:proofErr w:type="spellEnd"/>
     </w:p>
     <w:p/>
     <w:p>
@@ -90,7 +92,21 @@
         <w:rPr>
           <w:rFonts w:hint="eastAsia"/>
         </w:rPr>
-        <w:t>텔레비전 클로즈 업</w:t>
+        <w:t xml:space="preserve">텔레비전 </w:t>
+      </w:r>
+      <w:proofErr w:type="spellStart"/>
+      <w:r>
+        <w:rPr>
+          <w:rFonts w:hint="eastAsia"/>
+        </w:rPr>
+        <w:t>클로즈</w:t>
+      </w:r>
+      <w:proofErr w:type="spellEnd"/>
+      <w:r>
+        <w:rPr>
+          <w:rFonts w:hint="eastAsia"/>
+        </w:rPr>
+        <w:t xml:space="preserve"> 업</w:t>
       </w:r>
     </w:p>
     <w:p>
@@ -167,11 +183,19 @@
       <w:r>
         <w:t xml:space="preserve"> </w:t>
       </w:r>
-      <w:r>
-        <w:rPr>
-          <w:rFonts w:hint="eastAsia"/>
-        </w:rPr>
-        <w:t>에스카토스!</w:t>
+      <w:proofErr w:type="spellStart"/>
+      <w:r>
+        <w:rPr>
+          <w:rFonts w:hint="eastAsia"/>
+        </w:rPr>
+        <w:t>에스카토스</w:t>
+      </w:r>
+      <w:proofErr w:type="spellEnd"/>
+      <w:r>
+        <w:rPr>
+          <w:rFonts w:hint="eastAsia"/>
+        </w:rPr>
+        <w:t>!</w:t>
       </w:r>
       <w:r>
         <w:t xml:space="preserve"> </w:t>
@@ -270,7 +294,21 @@
         <w:rPr>
           <w:rFonts w:hint="eastAsia"/>
         </w:rPr>
-        <w:t>이 말을 하려 한게 아닌데?</w:t>
+        <w:t xml:space="preserve">이 말을 하려 </w:t>
+      </w:r>
+      <w:proofErr w:type="spellStart"/>
+      <w:r>
+        <w:rPr>
+          <w:rFonts w:hint="eastAsia"/>
+        </w:rPr>
+        <w:t>한게</w:t>
+      </w:r>
+      <w:proofErr w:type="spellEnd"/>
+      <w:r>
+        <w:rPr>
+          <w:rFonts w:hint="eastAsia"/>
+        </w:rPr>
+        <w:t xml:space="preserve"> 아닌데?</w:t>
       </w:r>
       <w:r>
         <w:t>”</w:t>
@@ -289,11 +327,19 @@
       <w:r>
         <w:t xml:space="preserve">) </w:t>
       </w:r>
-      <w:r>
-        <w:rPr>
-          <w:rFonts w:hint="eastAsia"/>
-        </w:rPr>
-        <w:t>음음!</w:t>
+      <w:proofErr w:type="spellStart"/>
+      <w:r>
+        <w:rPr>
+          <w:rFonts w:hint="eastAsia"/>
+        </w:rPr>
+        <w:t>음음</w:t>
+      </w:r>
+      <w:proofErr w:type="spellEnd"/>
+      <w:r>
+        <w:rPr>
+          <w:rFonts w:hint="eastAsia"/>
+        </w:rPr>
+        <w:t>!</w:t>
       </w:r>
       <w:r>
         <w:t xml:space="preserve"> </w:t>
@@ -338,7 +384,35 @@
         <w:rPr>
           <w:rFonts w:hint="eastAsia"/>
         </w:rPr>
-        <w:t>모두를 위해서 다시 한 번 에스카토스에 대해서 설명해드리겠습니다.</w:t>
+        <w:t xml:space="preserve">모두를 위해서 다시 </w:t>
+      </w:r>
+      <w:proofErr w:type="gramStart"/>
+      <w:r>
+        <w:rPr>
+          <w:rFonts w:hint="eastAsia"/>
+        </w:rPr>
+        <w:t>한 번</w:t>
+      </w:r>
+      <w:proofErr w:type="gramEnd"/>
+      <w:r>
+        <w:rPr>
+          <w:rFonts w:hint="eastAsia"/>
+        </w:rPr>
+        <w:t xml:space="preserve"> </w:t>
+      </w:r>
+      <w:proofErr w:type="spellStart"/>
+      <w:r>
+        <w:rPr>
+          <w:rFonts w:hint="eastAsia"/>
+        </w:rPr>
+        <w:t>에스카토스에</w:t>
+      </w:r>
+      <w:proofErr w:type="spellEnd"/>
+      <w:r>
+        <w:rPr>
+          <w:rFonts w:hint="eastAsia"/>
+        </w:rPr>
+        <w:t xml:space="preserve"> 대해서 설명해드리겠습니다.</w:t>
       </w:r>
       <w:r>
         <w:t>”</w:t>
@@ -348,11 +422,19 @@
       <w:r>
         <w:t>“</w:t>
       </w:r>
-      <w:r>
-        <w:rPr>
-          <w:rFonts w:hint="eastAsia"/>
-        </w:rPr>
-        <w:t>에스카토스,</w:t>
+      <w:proofErr w:type="spellStart"/>
+      <w:r>
+        <w:rPr>
+          <w:rFonts w:hint="eastAsia"/>
+        </w:rPr>
+        <w:t>에스카토스</w:t>
+      </w:r>
+      <w:proofErr w:type="spellEnd"/>
+      <w:r>
+        <w:rPr>
+          <w:rFonts w:hint="eastAsia"/>
+        </w:rPr>
+        <w:t>,</w:t>
       </w:r>
       <w:r>
         <w:t xml:space="preserve"> </w:t>
@@ -370,7 +452,21 @@
         <w:rPr>
           <w:rFonts w:hint="eastAsia"/>
         </w:rPr>
-        <w:t>영원의 잠에 취하신 하데스님에게 전달하</w:t>
+        <w:t xml:space="preserve">영원의 잠에 취하신 </w:t>
+      </w:r>
+      <w:proofErr w:type="spellStart"/>
+      <w:r>
+        <w:rPr>
+          <w:rFonts w:hint="eastAsia"/>
+        </w:rPr>
+        <w:t>하데스님에게</w:t>
+      </w:r>
+      <w:proofErr w:type="spellEnd"/>
+      <w:r>
+        <w:rPr>
+          <w:rFonts w:hint="eastAsia"/>
+        </w:rPr>
+        <w:t xml:space="preserve"> 전달하</w:t>
       </w:r>
       <w:r>
         <w:rPr>
@@ -378,20 +474,56 @@
         </w:rPr>
         <w:t xml:space="preserve">고 그 특별한 역할을 맡게 된 전달자의 소원을 이루어 주는 굉장히 아름답고 </w:t>
       </w:r>
-      <w:r>
-        <w:rPr>
-          <w:rFonts w:hint="eastAsia"/>
-        </w:rPr>
-        <w:t>설레이는 축제입니다.</w:t>
-      </w:r>
-      <w:r>
-        <w:t xml:space="preserve"> </w:t>
-      </w:r>
-      <w:r>
-        <w:rPr>
-          <w:rFonts w:hint="eastAsia"/>
-        </w:rPr>
-        <w:t>그리고 그 전달의 고난과 역경의 순간들을 여러분들에게 보여주는 것이 저와 우리 데빌 티비 스태프의 역할이죠.</w:t>
+      <w:proofErr w:type="spellStart"/>
+      <w:r>
+        <w:rPr>
+          <w:rFonts w:hint="eastAsia"/>
+        </w:rPr>
+        <w:t>설레이는</w:t>
+      </w:r>
+      <w:proofErr w:type="spellEnd"/>
+      <w:r>
+        <w:rPr>
+          <w:rFonts w:hint="eastAsia"/>
+        </w:rPr>
+        <w:t xml:space="preserve"> 축제입니다.</w:t>
+      </w:r>
+      <w:r>
+        <w:t xml:space="preserve"> </w:t>
+      </w:r>
+      <w:r>
+        <w:rPr>
+          <w:rFonts w:hint="eastAsia"/>
+        </w:rPr>
+        <w:t xml:space="preserve">그리고 그 전달의 고난과 역경의 순간들을 여러분들에게 보여주는 것이 저와 우리 </w:t>
+      </w:r>
+      <w:proofErr w:type="spellStart"/>
+      <w:r>
+        <w:rPr>
+          <w:rFonts w:hint="eastAsia"/>
+        </w:rPr>
+        <w:t>데빌</w:t>
+      </w:r>
+      <w:proofErr w:type="spellEnd"/>
+      <w:r>
+        <w:rPr>
+          <w:rFonts w:hint="eastAsia"/>
+        </w:rPr>
+        <w:t xml:space="preserve"> </w:t>
+      </w:r>
+      <w:proofErr w:type="spellStart"/>
+      <w:r>
+        <w:rPr>
+          <w:rFonts w:hint="eastAsia"/>
+        </w:rPr>
+        <w:t>티비</w:t>
+      </w:r>
+      <w:proofErr w:type="spellEnd"/>
+      <w:r>
+        <w:rPr>
+          <w:rFonts w:hint="eastAsia"/>
+        </w:rPr>
+        <w:t xml:space="preserve"> 스태프의 역할이죠.</w:t>
       </w:r>
       <w:r>
         <w:t>”</w:t>
@@ -451,20 +583,70 @@
       <w:r>
         <w:t xml:space="preserve"> </w:t>
       </w:r>
-      <w:r>
-        <w:rPr>
-          <w:rFonts w:hint="eastAsia"/>
-        </w:rPr>
-        <w:t>아름다운거 그런거 전혀 필요없죠!</w:t>
-      </w:r>
-      <w:r>
-        <w:t xml:space="preserve"> </w:t>
-      </w:r>
-      <w:r>
-        <w:rPr>
-          <w:rFonts w:hint="eastAsia"/>
-        </w:rPr>
-        <w:t>우리가 원하는건 뭐?</w:t>
+      <w:proofErr w:type="spellStart"/>
+      <w:r>
+        <w:rPr>
+          <w:rFonts w:hint="eastAsia"/>
+        </w:rPr>
+        <w:t>아름다운거</w:t>
+      </w:r>
+      <w:proofErr w:type="spellEnd"/>
+      <w:r>
+        <w:rPr>
+          <w:rFonts w:hint="eastAsia"/>
+        </w:rPr>
+        <w:t xml:space="preserve"> </w:t>
+      </w:r>
+      <w:proofErr w:type="spellStart"/>
+      <w:r>
+        <w:rPr>
+          <w:rFonts w:hint="eastAsia"/>
+        </w:rPr>
+        <w:t>그런거</w:t>
+      </w:r>
+      <w:proofErr w:type="spellEnd"/>
+      <w:r>
+        <w:rPr>
+          <w:rFonts w:hint="eastAsia"/>
+        </w:rPr>
+        <w:t xml:space="preserve"> 전혀 </w:t>
+      </w:r>
+      <w:proofErr w:type="spellStart"/>
+      <w:r>
+        <w:rPr>
+          <w:rFonts w:hint="eastAsia"/>
+        </w:rPr>
+        <w:t>필요없죠</w:t>
+      </w:r>
+      <w:proofErr w:type="spellEnd"/>
+      <w:r>
+        <w:rPr>
+          <w:rFonts w:hint="eastAsia"/>
+        </w:rPr>
+        <w:t>!</w:t>
+      </w:r>
+      <w:r>
+        <w:t xml:space="preserve"> </w:t>
+      </w:r>
+      <w:r>
+        <w:rPr>
+          <w:rFonts w:hint="eastAsia"/>
+        </w:rPr>
+        <w:t xml:space="preserve">우리가 </w:t>
+      </w:r>
+      <w:proofErr w:type="spellStart"/>
+      <w:r>
+        <w:rPr>
+          <w:rFonts w:hint="eastAsia"/>
+        </w:rPr>
+        <w:t>원하는건</w:t>
+      </w:r>
+      <w:proofErr w:type="spellEnd"/>
+      <w:r>
+        <w:rPr>
+          <w:rFonts w:hint="eastAsia"/>
+        </w:rPr>
+        <w:t xml:space="preserve"> 뭐?</w:t>
       </w:r>
       <w:r>
         <w:t>”</w:t>
@@ -739,11 +921,19 @@
       <w:r>
         <w:t>(</w:t>
       </w:r>
-      <w:r>
-        <w:rPr>
-          <w:rFonts w:hint="eastAsia"/>
-        </w:rPr>
-        <w:t>흑흑흑!</w:t>
+      <w:proofErr w:type="spellStart"/>
+      <w:r>
+        <w:rPr>
+          <w:rFonts w:hint="eastAsia"/>
+        </w:rPr>
+        <w:t>흑흑흑</w:t>
+      </w:r>
+      <w:proofErr w:type="spellEnd"/>
+      <w:r>
+        <w:rPr>
+          <w:rFonts w:hint="eastAsia"/>
+        </w:rPr>
+        <w:t>!</w:t>
       </w:r>
       <w:r>
         <w:t xml:space="preserve">) </w:t>
@@ -807,11 +997,19 @@
         </w:rPr>
         <w:t xml:space="preserve">조용하면서 멋있는 목소리로) </w:t>
       </w:r>
-      <w:r>
-        <w:rPr>
-          <w:rFonts w:hint="eastAsia"/>
-        </w:rPr>
-        <w:t>오르페우스,</w:t>
+      <w:proofErr w:type="spellStart"/>
+      <w:r>
+        <w:rPr>
+          <w:rFonts w:hint="eastAsia"/>
+        </w:rPr>
+        <w:t>오르페우스</w:t>
+      </w:r>
+      <w:proofErr w:type="spellEnd"/>
+      <w:r>
+        <w:rPr>
+          <w:rFonts w:hint="eastAsia"/>
+        </w:rPr>
+        <w:t>,</w:t>
       </w:r>
       <w:r>
         <w:t xml:space="preserve"> </w:t>
@@ -830,12 +1028,14 @@
       <w:r>
         <w:t>“</w:t>
       </w:r>
+      <w:proofErr w:type="spellStart"/>
       <w:r>
         <w:rPr>
           <w:rFonts w:hint="eastAsia"/>
         </w:rPr>
         <w:t>하하하하핳ㅎ하ㅏㅏ하하ㅏ하ㅏ하하</w:t>
       </w:r>
+      <w:proofErr w:type="spellEnd"/>
       <w:r>
         <w:t>”</w:t>
       </w:r>
@@ -900,29 +1100,61 @@
       <w:r>
         <w:t xml:space="preserve">) </w:t>
       </w:r>
-      <w:r>
-        <w:rPr>
-          <w:rFonts w:hint="eastAsia"/>
-        </w:rPr>
-        <w:t xml:space="preserve">에스카토스 시즌 </w:t>
+      <w:proofErr w:type="spellStart"/>
+      <w:r>
+        <w:rPr>
+          <w:rFonts w:hint="eastAsia"/>
+        </w:rPr>
+        <w:t>에스카토스</w:t>
+      </w:r>
+      <w:proofErr w:type="spellEnd"/>
+      <w:r>
+        <w:rPr>
+          <w:rFonts w:hint="eastAsia"/>
+        </w:rPr>
+        <w:t xml:space="preserve"> 시즌 </w:t>
       </w:r>
       <w:r>
         <w:t xml:space="preserve">666, </w:t>
       </w:r>
-      <w:r>
-        <w:rPr>
-          <w:rFonts w:hint="eastAsia"/>
-        </w:rPr>
-        <w:t>오르페우스 극장은 박하콜라</w:t>
-      </w:r>
+      <w:proofErr w:type="spellStart"/>
+      <w:r>
+        <w:rPr>
+          <w:rFonts w:hint="eastAsia"/>
+        </w:rPr>
+        <w:t>오르페우스</w:t>
+      </w:r>
+      <w:proofErr w:type="spellEnd"/>
+      <w:r>
+        <w:rPr>
+          <w:rFonts w:hint="eastAsia"/>
+        </w:rPr>
+        <w:t xml:space="preserve"> 극장은 </w:t>
+      </w:r>
+      <w:proofErr w:type="spellStart"/>
+      <w:r>
+        <w:rPr>
+          <w:rFonts w:hint="eastAsia"/>
+        </w:rPr>
+        <w:t>박하콜라</w:t>
+      </w:r>
+      <w:proofErr w:type="spellEnd"/>
       <w:r>
         <w:t xml:space="preserve">, </w:t>
       </w:r>
-      <w:r>
-        <w:rPr>
-          <w:rFonts w:hint="eastAsia"/>
-        </w:rPr>
-        <w:t>에우레얄레 잡화점과 함께합니다</w:t>
+      <w:proofErr w:type="spellStart"/>
+      <w:r>
+        <w:rPr>
+          <w:rFonts w:hint="eastAsia"/>
+        </w:rPr>
+        <w:t>에우레얄레</w:t>
+      </w:r>
+      <w:proofErr w:type="spellEnd"/>
+      <w:r>
+        <w:rPr>
+          <w:rFonts w:hint="eastAsia"/>
+        </w:rPr>
+        <w:t xml:space="preserve"> 잡화점과 함께합니다</w:t>
       </w:r>
       <w:r>
         <w:t>.</w:t>
@@ -938,416 +1170,6 @@
           <w:rFonts w:hint="eastAsia"/>
         </w:rPr>
         <w:t>(광고)</w:t>
-      </w:r>
-    </w:p>
-    <w:p/>
-    <w:p>
-      <w:r>
-        <w:t>“</w:t>
-      </w:r>
-      <w:r>
-        <w:rPr>
-          <w:rFonts w:hint="eastAsia"/>
-        </w:rPr>
-        <w:t>태양신 아폴론님과 뮤즈 칼리오페 사이에서 태어난 젊은 악사 오르페우스는 신의 재능을 이어받아</w:t>
-      </w:r>
-      <w:r>
-        <w:t xml:space="preserve"> </w:t>
-      </w:r>
-      <w:r>
-        <w:rPr>
-          <w:rFonts w:hint="eastAsia"/>
-        </w:rPr>
-        <w:t xml:space="preserve">세계에서 제일 아름다운 리라 연주를 </w:t>
-      </w:r>
-      <w:r>
-        <w:rPr>
-          <w:rFonts w:hint="eastAsia"/>
-        </w:rPr>
-        <w:t>선보이곤 했습니다.</w:t>
-      </w:r>
-      <w:r>
-        <w:t xml:space="preserve"> </w:t>
-      </w:r>
-      <w:r>
-        <w:rPr>
-          <w:rFonts w:hint="eastAsia"/>
-        </w:rPr>
-        <w:t>아르고호 대원정에서 세이렌을 리라 연주로 잠재웠을 만큼 굉장한 실력의 소유자!</w:t>
-      </w:r>
-      <w:r>
-        <w:t xml:space="preserve"> </w:t>
-      </w:r>
-      <w:r>
-        <w:rPr>
-          <w:rFonts w:hint="eastAsia"/>
-        </w:rPr>
-        <w:t>원정에서 무사히 귀환한 그는</w:t>
-      </w:r>
-      <w:r>
-        <w:rPr>
-          <w:rFonts w:hint="eastAsia"/>
-        </w:rPr>
-        <w:t xml:space="preserve"> 아리따운 아내 에우리디케와 함께 행복한 나날들을 보내고 있었습니다.</w:t>
-      </w:r>
-      <w:r>
-        <w:t xml:space="preserve"> </w:t>
-      </w:r>
-      <w:r>
-        <w:rPr>
-          <w:rFonts w:hint="eastAsia"/>
-        </w:rPr>
-        <w:t>그런데 어느 날</w:t>
-      </w:r>
-      <w:r>
-        <w:t xml:space="preserve">, </w:t>
-      </w:r>
-      <w:r>
-        <w:rPr>
-          <w:rFonts w:hint="eastAsia"/>
-        </w:rPr>
-        <w:t>누군가의 음모인지</w:t>
-      </w:r>
-      <w:r>
-        <w:t xml:space="preserve">, </w:t>
-      </w:r>
-      <w:r>
-        <w:rPr>
-          <w:rFonts w:hint="eastAsia"/>
-        </w:rPr>
-        <w:t>마침 따분했던 어떤 신의 장난인지!</w:t>
-      </w:r>
-      <w:r>
-        <w:t xml:space="preserve"> </w:t>
-      </w:r>
-      <w:r>
-        <w:rPr>
-          <w:rFonts w:hint="eastAsia"/>
-        </w:rPr>
-        <w:t>아내 에우리디케는 독사에 물려 그만 우리의 품으로 돌아왔습니다.</w:t>
-      </w:r>
-      <w:r>
-        <w:t xml:space="preserve"> </w:t>
-      </w:r>
-      <w:r>
-        <w:rPr>
-          <w:rFonts w:hint="eastAsia"/>
-        </w:rPr>
-        <w:t>아내를 잊을 수 없었던 오르페우스는 살아있는 몸으로 지옥에</w:t>
-      </w:r>
-      <w:r>
-        <w:t xml:space="preserve">, </w:t>
-      </w:r>
-      <w:r>
-        <w:rPr>
-          <w:rFonts w:hint="eastAsia"/>
-        </w:rPr>
-        <w:t>그녀를 찾으려는 염원을 품고 마침내 도착한 것입니다.</w:t>
-      </w:r>
-      <w:r>
-        <w:t>”</w:t>
-      </w:r>
-    </w:p>
-    <w:p/>
-    <w:p>
-      <w:r>
-        <w:t>“</w:t>
-      </w:r>
-      <w:r>
-        <w:rPr>
-          <w:rFonts w:hint="eastAsia"/>
-        </w:rPr>
-        <w:t>정말 슬픕니다.</w:t>
-      </w:r>
-      <w:r>
-        <w:t xml:space="preserve"> (</w:t>
-      </w:r>
-      <w:r>
-        <w:rPr>
-          <w:rFonts w:hint="eastAsia"/>
-        </w:rPr>
-        <w:t>흑흑)</w:t>
-      </w:r>
-      <w:r>
-        <w:t xml:space="preserve"> </w:t>
-      </w:r>
-      <w:r>
-        <w:rPr>
-          <w:rFonts w:hint="eastAsia"/>
-        </w:rPr>
-        <w:t xml:space="preserve">하지만 </w:t>
-      </w:r>
-      <w:r>
-        <w:rPr>
-          <w:rFonts w:hint="eastAsia"/>
-        </w:rPr>
-        <w:t>이 정도의</w:t>
-      </w:r>
-      <w:r>
-        <w:t xml:space="preserve"> </w:t>
-      </w:r>
-      <w:r>
-        <w:rPr>
-          <w:rFonts w:hint="eastAsia"/>
-        </w:rPr>
-        <w:t xml:space="preserve">사랑과 의지가 있어야 에스카토스에 어울리는 </w:t>
-      </w:r>
-      <w:r>
-        <w:rPr>
-          <w:rFonts w:hint="eastAsia"/>
-        </w:rPr>
-        <w:t xml:space="preserve">멍청한 </w:t>
-      </w:r>
-      <w:r>
-        <w:rPr>
-          <w:rFonts w:hint="eastAsia"/>
-        </w:rPr>
-        <w:t>전달자라고 할 수 있겠죠!</w:t>
-      </w:r>
-      <w:r>
-        <w:t xml:space="preserve"> </w:t>
-      </w:r>
-      <w:r>
-        <w:t>(</w:t>
-      </w:r>
-      <w:r>
-        <w:rPr>
-          <w:rFonts w:hint="eastAsia"/>
-        </w:rPr>
-        <w:t>점잖은 목소리로)</w:t>
-      </w:r>
-      <w:r>
-        <w:t xml:space="preserve"> </w:t>
-      </w:r>
-      <w:r>
-        <w:rPr>
-          <w:rFonts w:hint="eastAsia"/>
-        </w:rPr>
-        <w:t>여러분</w:t>
-      </w:r>
-      <w:r>
-        <w:rPr>
-          <w:rFonts w:hint="eastAsia"/>
-        </w:rPr>
-        <w:t>,</w:t>
-      </w:r>
-      <w:r>
-        <w:rPr>
-          <w:rFonts w:hint="eastAsia"/>
-        </w:rPr>
-        <w:t xml:space="preserve"> 오래 기다리셨습니다.</w:t>
-      </w:r>
-      <w:r>
-        <w:t xml:space="preserve"> </w:t>
-      </w:r>
-      <w:r>
-        <w:rPr>
-          <w:rFonts w:hint="eastAsia"/>
-        </w:rPr>
-        <w:t>오르페우스 극장,</w:t>
-      </w:r>
-      <w:r>
-        <w:t xml:space="preserve"> </w:t>
-      </w:r>
-      <w:r>
-        <w:rPr>
-          <w:rFonts w:hint="eastAsia"/>
-        </w:rPr>
-        <w:t>그</w:t>
-      </w:r>
-      <w:r>
-        <w:t xml:space="preserve"> </w:t>
-      </w:r>
-      <w:r>
-        <w:rPr>
-          <w:rFonts w:hint="eastAsia"/>
-        </w:rPr>
-        <w:t xml:space="preserve">어리석은 </w:t>
-      </w:r>
-      <w:r>
-        <w:rPr>
-          <w:rFonts w:hint="eastAsia"/>
-        </w:rPr>
-        <w:t xml:space="preserve">시작을 알리는 대망의 </w:t>
-      </w:r>
-      <w:r>
-        <w:rPr>
-          <w:rFonts w:hint="eastAsia"/>
-        </w:rPr>
-        <w:t>첫 곡은.</w:t>
-      </w:r>
-      <w:r>
-        <w:t>.”</w:t>
-      </w:r>
-    </w:p>
-    <w:p>
-      <w:r>
-        <w:t>“</w:t>
-      </w:r>
-      <w:r>
-        <w:rPr>
-          <w:rFonts w:hint="eastAsia"/>
-        </w:rPr>
-        <w:t>슈베르트의 송어.</w:t>
-      </w:r>
-      <w:r>
-        <w:t>”</w:t>
-      </w:r>
-    </w:p>
-    <w:p/>
-    <w:p>
-      <w:r>
-        <w:rPr>
-          <w:rFonts w:hint="eastAsia"/>
-        </w:rPr>
-        <w:t>(튜토리얼 시작)</w:t>
-      </w:r>
-    </w:p>
-    <w:p>
-      <w:r>
-        <w:rPr>
-          <w:rFonts w:hint="eastAsia"/>
-        </w:rPr>
-        <w:t>(곡이 끝나고</w:t>
-      </w:r>
-      <w:r>
-        <w:t>)</w:t>
-      </w:r>
-    </w:p>
-    <w:p/>
-    <w:p>
-      <w:r>
-        <w:t>“</w:t>
-      </w:r>
-      <w:r>
-        <w:rPr>
-          <w:rFonts w:hint="eastAsia"/>
-        </w:rPr>
-        <w:t>멋집니다,</w:t>
-      </w:r>
-      <w:r>
-        <w:t xml:space="preserve"> </w:t>
-      </w:r>
-      <w:r>
-        <w:rPr>
-          <w:rFonts w:hint="eastAsia"/>
-        </w:rPr>
-        <w:t>그의 사랑을 위한 도전!</w:t>
-      </w:r>
-      <w:r>
-        <w:t xml:space="preserve"> </w:t>
-      </w:r>
-      <w:r>
-        <w:rPr>
-          <w:rFonts w:hint="eastAsia"/>
-        </w:rPr>
-        <w:t>몇 번을 죽어도 다시 한 번!</w:t>
-      </w:r>
-      <w:r>
-        <w:t>”</w:t>
-      </w:r>
-    </w:p>
-    <w:p>
-      <w:r>
-        <w:t>“</w:t>
-      </w:r>
-      <w:r>
-        <w:rPr>
-          <w:rFonts w:hint="eastAsia"/>
-        </w:rPr>
-        <w:t>그런 당신을 위해</w:t>
-      </w:r>
-      <w:r>
-        <w:t xml:space="preserve"> </w:t>
-      </w:r>
-      <w:r>
-        <w:rPr>
-          <w:rFonts w:hint="eastAsia"/>
-        </w:rPr>
-        <w:t>룰렛!</w:t>
-      </w:r>
-      <w:r>
-        <w:t xml:space="preserve"> </w:t>
-      </w:r>
-      <w:r>
-        <w:rPr>
-          <w:rFonts w:hint="eastAsia"/>
-        </w:rPr>
-        <w:t>아 룰렛 빠질 수 없죠!</w:t>
-      </w:r>
-      <w:r>
-        <w:t xml:space="preserve"> </w:t>
-      </w:r>
-      <w:r>
-        <w:rPr>
-          <w:rFonts w:hint="eastAsia"/>
-        </w:rPr>
-        <w:t>바로 돌립니다!</w:t>
-      </w:r>
-      <w:r>
-        <w:t xml:space="preserve"> </w:t>
-      </w:r>
-      <w:r>
-        <w:rPr>
-          <w:rFonts w:hint="eastAsia"/>
-        </w:rPr>
-        <w:t>고고고~</w:t>
-      </w:r>
-      <w:r>
-        <w:t>”</w:t>
-      </w:r>
-    </w:p>
-    <w:p>
-      <w:r>
-        <w:t>“</w:t>
-      </w:r>
-      <w:r>
-        <w:rPr>
-          <w:rFonts w:hint="eastAsia"/>
-        </w:rPr>
-        <w:t>아이고 이게 뭐람!</w:t>
-      </w:r>
-      <w:r>
-        <w:t xml:space="preserve"> </w:t>
-      </w:r>
-      <w:r>
-        <w:rPr>
-          <w:rFonts w:hint="eastAsia"/>
-        </w:rPr>
-        <w:t>이러면</w:t>
-      </w:r>
-      <w:r>
-        <w:t xml:space="preserve"> </w:t>
-      </w:r>
-      <w:r>
-        <w:rPr>
-          <w:rFonts w:hint="eastAsia"/>
-        </w:rPr>
-        <w:t>망했죠</w:t>
-      </w:r>
-      <w:r>
-        <w:t>!</w:t>
-      </w:r>
-      <w:r>
-        <w:t xml:space="preserve"> </w:t>
-      </w:r>
-      <w:r>
-        <w:rPr>
-          <w:rFonts w:hint="eastAsia"/>
-        </w:rPr>
-        <w:t>오르페우스</w:t>
-      </w:r>
-      <w:r>
-        <w:t xml:space="preserve">, </w:t>
-      </w:r>
-      <w:r>
-        <w:rPr>
-          <w:rFonts w:hint="eastAsia"/>
-        </w:rPr>
-        <w:t>좀 더 잘 돌렸어야죠!</w:t>
-      </w:r>
-      <w:r>
-        <w:t>”</w:t>
       </w:r>
     </w:p>
     <w:p/>
@@ -1359,6 +1181,56 @@
     </w:sectPr>
   </w:body>
 </w:document>
+</file>
+
+<file path=word/endnotes.xml><?xml version="1.0" encoding="utf-8"?>
+<w:endnotes xmlns:wpc="http://schemas.microsoft.com/office/word/2010/wordprocessingCanvas" xmlns:cx="http://schemas.microsoft.com/office/drawing/2014/chartex" xmlns:cx1="http://schemas.microsoft.com/office/drawing/2015/9/8/chartex" xmlns:cx2="http://schemas.microsoft.com/office/drawing/2015/10/21/chartex" xmlns:cx3="http://schemas.microsoft.com/office/drawing/2016/5/9/chartex" xmlns:cx4="http://schemas.microsoft.com/office/drawing/2016/5/10/chartex" xmlns:cx5="http://schemas.microsoft.com/office/drawing/2016/5/11/chartex" xmlns:cx6="http://schemas.microsoft.com/office/drawing/2016/5/12/chartex" xmlns:cx7="http://schemas.microsoft.com/office/drawing/2016/5/13/chartex" xmlns:cx8="http://schemas.microsoft.com/office/drawing/2016/5/14/chartex" xmlns:mc="http://schemas.openxmlformats.org/markup-compatibility/2006" xmlns:aink="http://schemas.microsoft.com/office/drawing/2016/ink" xmlns:am3d="http://schemas.microsoft.com/office/drawing/2017/model3d" xmlns:o="urn:schemas-microsoft-com:office:office" xmlns:oel="http://schemas.microsoft.com/office/2019/extlst" xmlns:r="http://schemas.openxmlformats.org/officeDocument/2006/relationships" xmlns:m="http://schemas.openxmlformats.org/officeDocument/2006/math" xmlns:v="urn:schemas-microsoft-com:vml" xmlns:wp14="http://schemas.microsoft.com/office/word/2010/wordprocessingDrawing" xmlns:wp="http://schemas.openxmlformats.org/drawingml/2006/wordprocessingDrawing" xmlns:w10="urn:schemas-microsoft-com:office:word" xmlns:w="http://schemas.openxmlformats.org/wordprocessingml/2006/main" xmlns:w14="http://schemas.microsoft.com/office/word/2010/wordml" xmlns:w15="http://schemas.microsoft.com/office/word/2012/wordml" xmlns:w16cex="http://schemas.microsoft.com/office/word/2018/wordml/cex" xmlns:w16cid="http://schemas.microsoft.com/office/word/2016/wordml/cid" xmlns:w16="http://schemas.microsoft.com/office/word/2018/wordml" xmlns:w16sdtdh="http://schemas.microsoft.com/office/word/2020/wordml/sdtdatahash" xmlns:w16se="http://schemas.microsoft.com/office/word/2015/wordml/symex" xmlns:wpg="http://schemas.microsoft.com/office/word/2010/wordprocessingGroup" xmlns:wpi="http://schemas.microsoft.com/office/word/2010/wordprocessingInk" xmlns:wne="http://schemas.microsoft.com/office/word/2006/wordml" xmlns:wps="http://schemas.microsoft.com/office/word/2010/wordprocessingShape" mc:Ignorable="w14 w15 w16se w16cid w16 w16cex w16sdtdh wp14">
+  <w:endnote w:type="separator" w:id="-1">
+    <w:p>
+      <w:pPr>
+        <w:spacing w:after="0" w:line="240" w:lineRule="auto"/>
+      </w:pPr>
+      <w:r>
+        <w:separator/>
+      </w:r>
+    </w:p>
+  </w:endnote>
+  <w:endnote w:type="continuationSeparator" w:id="0">
+    <w:p>
+      <w:pPr>
+        <w:spacing w:after="0" w:line="240" w:lineRule="auto"/>
+      </w:pPr>
+      <w:r>
+        <w:continuationSeparator/>
+      </w:r>
+    </w:p>
+  </w:endnote>
+</w:endnotes>
+</file>
+
+<file path=word/footnotes.xml><?xml version="1.0" encoding="utf-8"?>
+<w:footnotes xmlns:wpc="http://schemas.microsoft.com/office/word/2010/wordprocessingCanvas" xmlns:cx="http://schemas.microsoft.com/office/drawing/2014/chartex" xmlns:cx1="http://schemas.microsoft.com/office/drawing/2015/9/8/chartex" xmlns:cx2="http://schemas.microsoft.com/office/drawing/2015/10/21/chartex" xmlns:cx3="http://schemas.microsoft.com/office/drawing/2016/5/9/chartex" xmlns:cx4="http://schemas.microsoft.com/office/drawing/2016/5/10/chartex" xmlns:cx5="http://schemas.microsoft.com/office/drawing/2016/5/11/chartex" xmlns:cx6="http://schemas.microsoft.com/office/drawing/2016/5/12/chartex" xmlns:cx7="http://schemas.microsoft.com/office/drawing/2016/5/13/chartex" xmlns:cx8="http://schemas.microsoft.com/office/drawing/2016/5/14/chartex" xmlns:mc="http://schemas.openxmlformats.org/markup-compatibility/2006" xmlns:aink="http://schemas.microsoft.com/office/drawing/2016/ink" xmlns:am3d="http://schemas.microsoft.com/office/drawing/2017/model3d" xmlns:o="urn:schemas-microsoft-com:office:office" xmlns:oel="http://schemas.microsoft.com/office/2019/extlst" xmlns:r="http://schemas.openxmlformats.org/officeDocument/2006/relationships" xmlns:m="http://schemas.openxmlformats.org/officeDocument/2006/math" xmlns:v="urn:schemas-microsoft-com:vml" xmlns:wp14="http://schemas.microsoft.com/office/word/2010/wordprocessingDrawing" xmlns:wp="http://schemas.openxmlformats.org/drawingml/2006/wordprocessingDrawing" xmlns:w10="urn:schemas-microsoft-com:office:word" xmlns:w="http://schemas.openxmlformats.org/wordprocessingml/2006/main" xmlns:w14="http://schemas.microsoft.com/office/word/2010/wordml" xmlns:w15="http://schemas.microsoft.com/office/word/2012/wordml" xmlns:w16cex="http://schemas.microsoft.com/office/word/2018/wordml/cex" xmlns:w16cid="http://schemas.microsoft.com/office/word/2016/wordml/cid" xmlns:w16="http://schemas.microsoft.com/office/word/2018/wordml" xmlns:w16sdtdh="http://schemas.microsoft.com/office/word/2020/wordml/sdtdatahash" xmlns:w16se="http://schemas.microsoft.com/office/word/2015/wordml/symex" xmlns:wpg="http://schemas.microsoft.com/office/word/2010/wordprocessingGroup" xmlns:wpi="http://schemas.microsoft.com/office/word/2010/wordprocessingInk" xmlns:wne="http://schemas.microsoft.com/office/word/2006/wordml" xmlns:wps="http://schemas.microsoft.com/office/word/2010/wordprocessingShape" mc:Ignorable="w14 w15 w16se w16cid w16 w16cex w16sdtdh wp14">
+  <w:footnote w:type="separator" w:id="-1">
+    <w:p>
+      <w:pPr>
+        <w:spacing w:after="0" w:line="240" w:lineRule="auto"/>
+      </w:pPr>
+      <w:r>
+        <w:separator/>
+      </w:r>
+    </w:p>
+  </w:footnote>
+  <w:footnote w:type="continuationSeparator" w:id="0">
+    <w:p>
+      <w:pPr>
+        <w:spacing w:after="0" w:line="240" w:lineRule="auto"/>
+      </w:pPr>
+      <w:r>
+        <w:continuationSeparator/>
+      </w:r>
+    </w:p>
+  </w:footnote>
+</w:footnotes>
 </file>
 
 <file path=word/styles.xml><?xml version="1.0" encoding="utf-8"?>
@@ -1795,6 +1667,50 @@
     <w:semiHidden/>
     <w:unhideWhenUsed/>
   </w:style>
+  <w:style w:type="paragraph" w:styleId="a3">
+    <w:name w:val="header"/>
+    <w:basedOn w:val="a"/>
+    <w:link w:val="Char"/>
+    <w:uiPriority w:val="99"/>
+    <w:unhideWhenUsed/>
+    <w:rsid w:val="009211F0"/>
+    <w:pPr>
+      <w:tabs>
+        <w:tab w:val="center" w:pos="4252"/>
+        <w:tab w:val="right" w:pos="8504"/>
+      </w:tabs>
+      <w:snapToGrid w:val="0"/>
+    </w:pPr>
+  </w:style>
+  <w:style w:type="character" w:customStyle="1" w:styleId="Char">
+    <w:name w:val="머리글 Char"/>
+    <w:basedOn w:val="a0"/>
+    <w:link w:val="a3"/>
+    <w:uiPriority w:val="99"/>
+    <w:rsid w:val="009211F0"/>
+  </w:style>
+  <w:style w:type="paragraph" w:styleId="a4">
+    <w:name w:val="footer"/>
+    <w:basedOn w:val="a"/>
+    <w:link w:val="Char0"/>
+    <w:uiPriority w:val="99"/>
+    <w:unhideWhenUsed/>
+    <w:rsid w:val="009211F0"/>
+    <w:pPr>
+      <w:tabs>
+        <w:tab w:val="center" w:pos="4252"/>
+        <w:tab w:val="right" w:pos="8504"/>
+      </w:tabs>
+      <w:snapToGrid w:val="0"/>
+    </w:pPr>
+  </w:style>
+  <w:style w:type="character" w:customStyle="1" w:styleId="Char0">
+    <w:name w:val="바닥글 Char"/>
+    <w:basedOn w:val="a0"/>
+    <w:link w:val="a4"/>
+    <w:uiPriority w:val="99"/>
+    <w:rsid w:val="009211F0"/>
+  </w:style>
 </w:styles>
 </file>
 

</xml_diff>